<commit_message>
Update report with better data
</commit_message>
<xml_diff>
--- a/homework_2/report.docx
+++ b/homework_2/report.docx
@@ -89,7 +89,49 @@
     </w:p>
     <w:p>
       <w:r>
+        <w:rPr>
+          <w:noProof/>
+        </w:rPr>
         <w:lastRenderedPageBreak/>
+        <w:drawing>
+          <wp:inline distT="0" distB="0" distL="0" distR="0" wp14:anchorId="7E61E825" wp14:editId="29C5B2B1">
+            <wp:extent cx="5943600" cy="465455"/>
+            <wp:effectExtent l="0" t="0" r="0" b="0"/>
+            <wp:docPr id="9" name="Picture 9"/>
+            <wp:cNvGraphicFramePr>
+              <a:graphicFrameLocks xmlns:a="http://schemas.openxmlformats.org/drawingml/2006/main" noChangeAspect="1"/>
+            </wp:cNvGraphicFramePr>
+            <a:graphic xmlns:a="http://schemas.openxmlformats.org/drawingml/2006/main">
+              <a:graphicData uri="http://schemas.openxmlformats.org/drawingml/2006/picture">
+                <pic:pic xmlns:pic="http://schemas.openxmlformats.org/drawingml/2006/picture">
+                  <pic:nvPicPr>
+                    <pic:cNvPr id="1" name=""/>
+                    <pic:cNvPicPr/>
+                  </pic:nvPicPr>
+                  <pic:blipFill>
+                    <a:blip r:embed="rId5"/>
+                    <a:stretch>
+                      <a:fillRect/>
+                    </a:stretch>
+                  </pic:blipFill>
+                  <pic:spPr>
+                    <a:xfrm>
+                      <a:off x="0" y="0"/>
+                      <a:ext cx="5943600" cy="465455"/>
+                    </a:xfrm>
+                    <a:prstGeom prst="rect">
+                      <a:avLst/>
+                    </a:prstGeom>
+                  </pic:spPr>
+                </pic:pic>
+              </a:graphicData>
+            </a:graphic>
+          </wp:inline>
+        </w:drawing>
+      </w:r>
+    </w:p>
+    <w:p>
+      <w:r>
         <w:t>Results:</w:t>
       </w:r>
     </w:p>
@@ -129,7 +171,7 @@
                     <pic:cNvPicPr/>
                   </pic:nvPicPr>
                   <pic:blipFill>
-                    <a:blip r:embed="rId5"/>
+                    <a:blip r:embed="rId6"/>
                     <a:stretch>
                       <a:fillRect/>
                     </a:stretch>
@@ -157,12 +199,7 @@
     </w:p>
     <w:p>
       <w:r>
-        <w:t>Each question’s algorithm was run 512 times and th</w:t>
-      </w:r>
-      <w:bookmarkStart w:id="0" w:name="_GoBack"/>
-      <w:bookmarkEnd w:id="0"/>
-      <w:r>
-        <w:t>e average execution time was taken.</w:t>
+        <w:t>Each question’s algorithm was run 512 times and the average execution time was taken.</w:t>
       </w:r>
     </w:p>
     <w:p>
@@ -172,12 +209,12 @@
     </w:p>
     <w:p>
       <w:r>
+        <w:lastRenderedPageBreak/>
         <w:t>Calculation of the integration was done according to the description in the assignment, the workload was spread among threads by calculating each rectangle in a separate thread and accumulating results in a `sum` variable.</w:t>
       </w:r>
     </w:p>
     <w:p>
       <w:r>
-        <w:lastRenderedPageBreak/>
         <w:t>Q2)</w:t>
       </w:r>
     </w:p>
@@ -250,7 +287,7 @@
             <wp:cNvGraphicFramePr/>
             <a:graphic xmlns:a="http://schemas.openxmlformats.org/drawingml/2006/main">
               <a:graphicData uri="http://schemas.openxmlformats.org/drawingml/2006/chart">
-                <c:chart xmlns:c="http://schemas.openxmlformats.org/drawingml/2006/chart" xmlns:r="http://schemas.openxmlformats.org/officeDocument/2006/relationships" r:id="rId6"/>
+                <c:chart xmlns:c="http://schemas.openxmlformats.org/drawingml/2006/chart" xmlns:r="http://schemas.openxmlformats.org/officeDocument/2006/relationships" r:id="rId7"/>
               </a:graphicData>
             </a:graphic>
           </wp:inline>
@@ -274,7 +311,7 @@
             <wp:cNvGraphicFramePr/>
             <a:graphic xmlns:a="http://schemas.openxmlformats.org/drawingml/2006/main">
               <a:graphicData uri="http://schemas.openxmlformats.org/drawingml/2006/chart">
-                <c:chart xmlns:c="http://schemas.openxmlformats.org/drawingml/2006/chart" xmlns:r="http://schemas.openxmlformats.org/officeDocument/2006/relationships" r:id="rId7"/>
+                <c:chart xmlns:c="http://schemas.openxmlformats.org/drawingml/2006/chart" xmlns:r="http://schemas.openxmlformats.org/officeDocument/2006/relationships" r:id="rId8"/>
               </a:graphicData>
             </a:graphic>
           </wp:inline>
@@ -299,7 +336,7 @@
             <wp:cNvGraphicFramePr/>
             <a:graphic xmlns:a="http://schemas.openxmlformats.org/drawingml/2006/main">
               <a:graphicData uri="http://schemas.openxmlformats.org/drawingml/2006/chart">
-                <c:chart xmlns:c="http://schemas.openxmlformats.org/drawingml/2006/chart" xmlns:r="http://schemas.openxmlformats.org/officeDocument/2006/relationships" r:id="rId8"/>
+                <c:chart xmlns:c="http://schemas.openxmlformats.org/drawingml/2006/chart" xmlns:r="http://schemas.openxmlformats.org/officeDocument/2006/relationships" r:id="rId9"/>
               </a:graphicData>
             </a:graphic>
           </wp:inline>
@@ -312,49 +349,52 @@
           <w:noProof/>
         </w:rPr>
         <w:drawing>
-          <wp:inline distT="0" distB="0" distL="0" distR="0" wp14:anchorId="3763CC38" wp14:editId="73B54BAD">
-            <wp:extent cx="6496050" cy="3908734"/>
-            <wp:effectExtent l="0" t="0" r="0" b="0"/>
-            <wp:docPr id="7" name="Picture 7"/>
-            <wp:cNvGraphicFramePr>
-              <a:graphicFrameLocks xmlns:a="http://schemas.openxmlformats.org/drawingml/2006/main" noChangeAspect="1"/>
-            </wp:cNvGraphicFramePr>
+          <wp:inline distT="0" distB="0" distL="0" distR="0" wp14:anchorId="50F047DC" wp14:editId="07EE77F3">
+            <wp:extent cx="6524625" cy="3406140"/>
+            <wp:effectExtent l="0" t="0" r="9525" b="3810"/>
+            <wp:docPr id="8" name="Chart 8">
+              <a:extLst xmlns:a="http://schemas.openxmlformats.org/drawingml/2006/main">
+                <a:ext uri="{FF2B5EF4-FFF2-40B4-BE49-F238E27FC236}">
+                  <a16:creationId xmlns:a16="http://schemas.microsoft.com/office/drawing/2014/main" id="{F4786CF8-7427-4AFF-AD42-AA426D335A48}"/>
+                </a:ext>
+              </a:extLst>
+            </wp:docPr>
+            <wp:cNvGraphicFramePr/>
             <a:graphic xmlns:a="http://schemas.openxmlformats.org/drawingml/2006/main">
-              <a:graphicData uri="http://schemas.openxmlformats.org/drawingml/2006/picture">
-                <pic:pic xmlns:pic="http://schemas.openxmlformats.org/drawingml/2006/picture">
-                  <pic:nvPicPr>
-                    <pic:cNvPr id="1" name=""/>
-                    <pic:cNvPicPr/>
-                  </pic:nvPicPr>
-                  <pic:blipFill>
-                    <a:blip r:embed="rId9"/>
-                    <a:stretch>
-                      <a:fillRect/>
-                    </a:stretch>
-                  </pic:blipFill>
-                  <pic:spPr>
-                    <a:xfrm>
-                      <a:off x="0" y="0"/>
-                      <a:ext cx="6505954" cy="3914693"/>
-                    </a:xfrm>
-                    <a:prstGeom prst="rect">
-                      <a:avLst/>
-                    </a:prstGeom>
-                  </pic:spPr>
-                </pic:pic>
+              <a:graphicData uri="http://schemas.openxmlformats.org/drawingml/2006/chart">
+                <c:chart xmlns:c="http://schemas.openxmlformats.org/drawingml/2006/chart" xmlns:r="http://schemas.openxmlformats.org/officeDocument/2006/relationships" r:id="rId10"/>
               </a:graphicData>
             </a:graphic>
           </wp:inline>
         </w:drawing>
       </w:r>
+      <w:bookmarkStart w:id="0" w:name="_GoBack"/>
+      <w:bookmarkEnd w:id="0"/>
     </w:p>
     <w:p>
       <w:r>
-        <w:lastRenderedPageBreak/>
-        <w:t xml:space="preserve">(Previous work done on implementing parallel merge sort, </w:t>
+        <w:t>(Previous work done on implementing parallel merge sort</w:t>
       </w:r>
       <w:r>
-        <w:t>x axis is for array size and y axis is execution time in nanoseconds, as it can be seen here, we get expected speed ups as thread count increases (from 2 to 16))</w:t>
+        <w:t xml:space="preserve"> in java</w:t>
+      </w:r>
+      <w:r>
+        <w:t xml:space="preserve">, </w:t>
+      </w:r>
+      <w:r>
+        <w:t xml:space="preserve">as it can be seen here, we get expected speed ups as thread count increases (from </w:t>
+      </w:r>
+      <w:r>
+        <w:t>1</w:t>
+      </w:r>
+      <w:r>
+        <w:t xml:space="preserve"> to </w:t>
+      </w:r>
+      <w:r>
+        <w:t>64</w:t>
+      </w:r>
+      <w:r>
+        <w:t>))</w:t>
       </w:r>
       <w:r>
         <w:t xml:space="preserve"> </w:t>
@@ -2181,6 +2221,448 @@
 </c:chartSpace>
 </file>
 
+<file path=word/charts/chart4.xml><?xml version="1.0" encoding="utf-8"?>
+<c:chartSpace xmlns:c="http://schemas.openxmlformats.org/drawingml/2006/chart" xmlns:a="http://schemas.openxmlformats.org/drawingml/2006/main" xmlns:r="http://schemas.openxmlformats.org/officeDocument/2006/relationships" xmlns:c16r2="http://schemas.microsoft.com/office/drawing/2015/06/chart">
+  <c:date1904 val="0"/>
+  <c:lang val="en-US"/>
+  <c:roundedCorners val="0"/>
+  <mc:AlternateContent xmlns:mc="http://schemas.openxmlformats.org/markup-compatibility/2006">
+    <mc:Choice xmlns:c14="http://schemas.microsoft.com/office/drawing/2007/8/2/chart" Requires="c14">
+      <c14:style val="102"/>
+    </mc:Choice>
+    <mc:Fallback>
+      <c:style val="2"/>
+    </mc:Fallback>
+  </mc:AlternateContent>
+  <c:chart>
+    <c:title>
+      <c:tx>
+        <c:rich>
+          <a:bodyPr rot="0" spcFirstLastPara="1" vertOverflow="ellipsis" vert="horz" wrap="square" anchor="ctr" anchorCtr="1"/>
+          <a:lstStyle/>
+          <a:p>
+            <a:pPr>
+              <a:defRPr sz="1400" b="0" i="0" u="none" strike="noStrike" kern="1200" spc="0" baseline="0">
+                <a:solidFill>
+                  <a:schemeClr val="tx1">
+                    <a:lumMod val="65000"/>
+                    <a:lumOff val="35000"/>
+                  </a:schemeClr>
+                </a:solidFill>
+                <a:latin typeface="+mn-lt"/>
+                <a:ea typeface="+mn-ea"/>
+                <a:cs typeface="+mn-cs"/>
+              </a:defRPr>
+            </a:pPr>
+            <a:r>
+              <a:rPr lang="en-US"/>
+              <a:t>Parallel</a:t>
+            </a:r>
+            <a:r>
+              <a:rPr lang="en-US" baseline="0"/>
+              <a:t> Merge Sort Execution Time per Thread Count</a:t>
+            </a:r>
+            <a:endParaRPr lang="en-US"/>
+          </a:p>
+        </c:rich>
+      </c:tx>
+      <c:overlay val="0"/>
+      <c:spPr>
+        <a:noFill/>
+        <a:ln>
+          <a:noFill/>
+        </a:ln>
+        <a:effectLst/>
+      </c:spPr>
+      <c:txPr>
+        <a:bodyPr rot="0" spcFirstLastPara="1" vertOverflow="ellipsis" vert="horz" wrap="square" anchor="ctr" anchorCtr="1"/>
+        <a:lstStyle/>
+        <a:p>
+          <a:pPr>
+            <a:defRPr sz="1400" b="0" i="0" u="none" strike="noStrike" kern="1200" spc="0" baseline="0">
+              <a:solidFill>
+                <a:schemeClr val="tx1">
+                  <a:lumMod val="65000"/>
+                  <a:lumOff val="35000"/>
+                </a:schemeClr>
+              </a:solidFill>
+              <a:latin typeface="+mn-lt"/>
+              <a:ea typeface="+mn-ea"/>
+              <a:cs typeface="+mn-cs"/>
+            </a:defRPr>
+          </a:pPr>
+          <a:endParaRPr lang="en-US"/>
+        </a:p>
+      </c:txPr>
+    </c:title>
+    <c:autoTitleDeleted val="0"/>
+    <c:plotArea>
+      <c:layout/>
+      <c:barChart>
+        <c:barDir val="col"/>
+        <c:grouping val="clustered"/>
+        <c:varyColors val="0"/>
+        <c:ser>
+          <c:idx val="0"/>
+          <c:order val="0"/>
+          <c:spPr>
+            <a:solidFill>
+              <a:schemeClr val="accent1"/>
+            </a:solidFill>
+            <a:ln>
+              <a:noFill/>
+            </a:ln>
+            <a:effectLst/>
+          </c:spPr>
+          <c:invertIfNegative val="0"/>
+          <c:cat>
+            <c:numRef>
+              <c:f>Sheet1!$A$1:$G$1</c:f>
+              <c:numCache>
+                <c:formatCode>General</c:formatCode>
+                <c:ptCount val="7"/>
+                <c:pt idx="0">
+                  <c:v>1</c:v>
+                </c:pt>
+                <c:pt idx="1">
+                  <c:v>2</c:v>
+                </c:pt>
+                <c:pt idx="2">
+                  <c:v>4</c:v>
+                </c:pt>
+                <c:pt idx="3">
+                  <c:v>8</c:v>
+                </c:pt>
+                <c:pt idx="4">
+                  <c:v>16</c:v>
+                </c:pt>
+                <c:pt idx="5">
+                  <c:v>32</c:v>
+                </c:pt>
+                <c:pt idx="6">
+                  <c:v>64</c:v>
+                </c:pt>
+              </c:numCache>
+            </c:numRef>
+          </c:cat>
+          <c:val>
+            <c:numRef>
+              <c:f>Sheet1!$A$2:$G$2</c:f>
+              <c:numCache>
+                <c:formatCode>General</c:formatCode>
+                <c:ptCount val="7"/>
+                <c:pt idx="0">
+                  <c:v>8005793.2999999998</c:v>
+                </c:pt>
+                <c:pt idx="1">
+                  <c:v>5389761.7000000002</c:v>
+                </c:pt>
+                <c:pt idx="2">
+                  <c:v>3321915.6</c:v>
+                </c:pt>
+                <c:pt idx="3">
+                  <c:v>2075113.7</c:v>
+                </c:pt>
+                <c:pt idx="4">
+                  <c:v>1993644.9</c:v>
+                </c:pt>
+                <c:pt idx="5">
+                  <c:v>1202408.7</c:v>
+                </c:pt>
+                <c:pt idx="6">
+                  <c:v>1607399.3</c:v>
+                </c:pt>
+              </c:numCache>
+            </c:numRef>
+          </c:val>
+          <c:extLst>
+            <c:ext xmlns:c16="http://schemas.microsoft.com/office/drawing/2014/chart" uri="{C3380CC4-5D6E-409C-BE32-E72D297353CC}">
+              <c16:uniqueId val="{00000000-4A4D-48E5-BB55-62CC973BBAD3}"/>
+            </c:ext>
+          </c:extLst>
+        </c:ser>
+        <c:dLbls>
+          <c:showLegendKey val="0"/>
+          <c:showVal val="0"/>
+          <c:showCatName val="0"/>
+          <c:showSerName val="0"/>
+          <c:showPercent val="0"/>
+          <c:showBubbleSize val="0"/>
+        </c:dLbls>
+        <c:gapWidth val="150"/>
+        <c:axId val="544310128"/>
+        <c:axId val="544307504"/>
+      </c:barChart>
+      <c:catAx>
+        <c:axId val="544310128"/>
+        <c:scaling>
+          <c:orientation val="minMax"/>
+        </c:scaling>
+        <c:delete val="0"/>
+        <c:axPos val="b"/>
+        <c:title>
+          <c:tx>
+            <c:rich>
+              <a:bodyPr rot="0" spcFirstLastPara="1" vertOverflow="ellipsis" vert="horz" wrap="square" anchor="ctr" anchorCtr="1"/>
+              <a:lstStyle/>
+              <a:p>
+                <a:pPr>
+                  <a:defRPr sz="1000" b="0" i="0" u="none" strike="noStrike" kern="1200" baseline="0">
+                    <a:solidFill>
+                      <a:schemeClr val="tx1">
+                        <a:lumMod val="65000"/>
+                        <a:lumOff val="35000"/>
+                      </a:schemeClr>
+                    </a:solidFill>
+                    <a:latin typeface="+mn-lt"/>
+                    <a:ea typeface="+mn-ea"/>
+                    <a:cs typeface="+mn-cs"/>
+                  </a:defRPr>
+                </a:pPr>
+                <a:r>
+                  <a:rPr lang="en-US"/>
+                  <a:t>Thread</a:t>
+                </a:r>
+                <a:r>
+                  <a:rPr lang="en-US" baseline="0"/>
+                  <a:t> Count</a:t>
+                </a:r>
+                <a:endParaRPr lang="en-US"/>
+              </a:p>
+            </c:rich>
+          </c:tx>
+          <c:overlay val="0"/>
+          <c:spPr>
+            <a:noFill/>
+            <a:ln>
+              <a:noFill/>
+            </a:ln>
+            <a:effectLst/>
+          </c:spPr>
+          <c:txPr>
+            <a:bodyPr rot="0" spcFirstLastPara="1" vertOverflow="ellipsis" vert="horz" wrap="square" anchor="ctr" anchorCtr="1"/>
+            <a:lstStyle/>
+            <a:p>
+              <a:pPr>
+                <a:defRPr sz="1000" b="0" i="0" u="none" strike="noStrike" kern="1200" baseline="0">
+                  <a:solidFill>
+                    <a:schemeClr val="tx1">
+                      <a:lumMod val="65000"/>
+                      <a:lumOff val="35000"/>
+                    </a:schemeClr>
+                  </a:solidFill>
+                  <a:latin typeface="+mn-lt"/>
+                  <a:ea typeface="+mn-ea"/>
+                  <a:cs typeface="+mn-cs"/>
+                </a:defRPr>
+              </a:pPr>
+              <a:endParaRPr lang="en-US"/>
+            </a:p>
+          </c:txPr>
+        </c:title>
+        <c:numFmt formatCode="General" sourceLinked="1"/>
+        <c:majorTickMark val="none"/>
+        <c:minorTickMark val="none"/>
+        <c:tickLblPos val="nextTo"/>
+        <c:spPr>
+          <a:noFill/>
+          <a:ln w="9525" cap="flat" cmpd="sng" algn="ctr">
+            <a:solidFill>
+              <a:schemeClr val="tx1">
+                <a:lumMod val="15000"/>
+                <a:lumOff val="85000"/>
+              </a:schemeClr>
+            </a:solidFill>
+            <a:round/>
+          </a:ln>
+          <a:effectLst/>
+        </c:spPr>
+        <c:txPr>
+          <a:bodyPr rot="-60000000" spcFirstLastPara="1" vertOverflow="ellipsis" vert="horz" wrap="square" anchor="ctr" anchorCtr="1"/>
+          <a:lstStyle/>
+          <a:p>
+            <a:pPr>
+              <a:defRPr sz="900" b="0" i="0" u="none" strike="noStrike" kern="1200" baseline="0">
+                <a:solidFill>
+                  <a:schemeClr val="tx1">
+                    <a:lumMod val="65000"/>
+                    <a:lumOff val="35000"/>
+                  </a:schemeClr>
+                </a:solidFill>
+                <a:latin typeface="+mn-lt"/>
+                <a:ea typeface="+mn-ea"/>
+                <a:cs typeface="+mn-cs"/>
+              </a:defRPr>
+            </a:pPr>
+            <a:endParaRPr lang="en-US"/>
+          </a:p>
+        </c:txPr>
+        <c:crossAx val="544307504"/>
+        <c:crosses val="autoZero"/>
+        <c:auto val="1"/>
+        <c:lblAlgn val="ctr"/>
+        <c:lblOffset val="100"/>
+        <c:noMultiLvlLbl val="0"/>
+      </c:catAx>
+      <c:valAx>
+        <c:axId val="544307504"/>
+        <c:scaling>
+          <c:orientation val="minMax"/>
+        </c:scaling>
+        <c:delete val="0"/>
+        <c:axPos val="l"/>
+        <c:majorGridlines>
+          <c:spPr>
+            <a:ln w="9525" cap="flat" cmpd="sng" algn="ctr">
+              <a:solidFill>
+                <a:schemeClr val="tx1">
+                  <a:lumMod val="15000"/>
+                  <a:lumOff val="85000"/>
+                </a:schemeClr>
+              </a:solidFill>
+              <a:round/>
+            </a:ln>
+            <a:effectLst/>
+          </c:spPr>
+        </c:majorGridlines>
+        <c:title>
+          <c:tx>
+            <c:rich>
+              <a:bodyPr rot="-5400000" spcFirstLastPara="1" vertOverflow="ellipsis" vert="horz" wrap="square" anchor="ctr" anchorCtr="1"/>
+              <a:lstStyle/>
+              <a:p>
+                <a:pPr>
+                  <a:defRPr sz="1000" b="0" i="0" u="none" strike="noStrike" kern="1200" baseline="0">
+                    <a:solidFill>
+                      <a:schemeClr val="tx1">
+                        <a:lumMod val="65000"/>
+                        <a:lumOff val="35000"/>
+                      </a:schemeClr>
+                    </a:solidFill>
+                    <a:latin typeface="+mn-lt"/>
+                    <a:ea typeface="+mn-ea"/>
+                    <a:cs typeface="+mn-cs"/>
+                  </a:defRPr>
+                </a:pPr>
+                <a:r>
+                  <a:rPr lang="en-US"/>
+                  <a:t>Execution</a:t>
+                </a:r>
+                <a:r>
+                  <a:rPr lang="en-US" baseline="0"/>
+                  <a:t> Time in Nanoseconds</a:t>
+                </a:r>
+                <a:endParaRPr lang="en-US"/>
+              </a:p>
+            </c:rich>
+          </c:tx>
+          <c:overlay val="0"/>
+          <c:spPr>
+            <a:noFill/>
+            <a:ln>
+              <a:noFill/>
+            </a:ln>
+            <a:effectLst/>
+          </c:spPr>
+          <c:txPr>
+            <a:bodyPr rot="-5400000" spcFirstLastPara="1" vertOverflow="ellipsis" vert="horz" wrap="square" anchor="ctr" anchorCtr="1"/>
+            <a:lstStyle/>
+            <a:p>
+              <a:pPr>
+                <a:defRPr sz="1000" b="0" i="0" u="none" strike="noStrike" kern="1200" baseline="0">
+                  <a:solidFill>
+                    <a:schemeClr val="tx1">
+                      <a:lumMod val="65000"/>
+                      <a:lumOff val="35000"/>
+                    </a:schemeClr>
+                  </a:solidFill>
+                  <a:latin typeface="+mn-lt"/>
+                  <a:ea typeface="+mn-ea"/>
+                  <a:cs typeface="+mn-cs"/>
+                </a:defRPr>
+              </a:pPr>
+              <a:endParaRPr lang="en-US"/>
+            </a:p>
+          </c:txPr>
+        </c:title>
+        <c:numFmt formatCode="General" sourceLinked="1"/>
+        <c:majorTickMark val="out"/>
+        <c:minorTickMark val="none"/>
+        <c:tickLblPos val="nextTo"/>
+        <c:spPr>
+          <a:noFill/>
+          <a:ln>
+            <a:noFill/>
+          </a:ln>
+          <a:effectLst/>
+        </c:spPr>
+        <c:txPr>
+          <a:bodyPr rot="-60000000" spcFirstLastPara="1" vertOverflow="ellipsis" vert="horz" wrap="square" anchor="ctr" anchorCtr="1"/>
+          <a:lstStyle/>
+          <a:p>
+            <a:pPr>
+              <a:defRPr sz="900" b="0" i="0" u="none" strike="noStrike" kern="1200" baseline="0">
+                <a:solidFill>
+                  <a:schemeClr val="tx1">
+                    <a:lumMod val="65000"/>
+                    <a:lumOff val="35000"/>
+                  </a:schemeClr>
+                </a:solidFill>
+                <a:latin typeface="+mn-lt"/>
+                <a:ea typeface="+mn-ea"/>
+                <a:cs typeface="+mn-cs"/>
+              </a:defRPr>
+            </a:pPr>
+            <a:endParaRPr lang="en-US"/>
+          </a:p>
+        </c:txPr>
+        <c:crossAx val="544310128"/>
+        <c:crosses val="autoZero"/>
+        <c:crossBetween val="between"/>
+      </c:valAx>
+      <c:spPr>
+        <a:noFill/>
+        <a:ln>
+          <a:noFill/>
+        </a:ln>
+        <a:effectLst/>
+      </c:spPr>
+    </c:plotArea>
+    <c:plotVisOnly val="1"/>
+    <c:dispBlanksAs val="gap"/>
+    <c:showDLblsOverMax val="0"/>
+  </c:chart>
+  <c:spPr>
+    <a:solidFill>
+      <a:schemeClr val="bg1"/>
+    </a:solidFill>
+    <a:ln w="9525" cap="flat" cmpd="sng" algn="ctr">
+      <a:solidFill>
+        <a:schemeClr val="tx1">
+          <a:lumMod val="15000"/>
+          <a:lumOff val="85000"/>
+        </a:schemeClr>
+      </a:solidFill>
+      <a:round/>
+    </a:ln>
+    <a:effectLst/>
+  </c:spPr>
+  <c:txPr>
+    <a:bodyPr/>
+    <a:lstStyle/>
+    <a:p>
+      <a:pPr>
+        <a:defRPr/>
+      </a:pPr>
+      <a:endParaRPr lang="en-US"/>
+    </a:p>
+  </c:txPr>
+  <c:externalData r:id="rId3">
+    <c:autoUpdate val="0"/>
+  </c:externalData>
+</c:chartSpace>
+</file>
+
 <file path=word/charts/colors1.xml><?xml version="1.0" encoding="utf-8"?>
 <cs:colorStyle xmlns:cs="http://schemas.microsoft.com/office/drawing/2012/chartStyle" xmlns:a="http://schemas.openxmlformats.org/drawingml/2006/main" meth="cycle" id="10">
   <a:schemeClr val="accent1"/>
@@ -2301,6 +2783,46 @@
 </cs:colorStyle>
 </file>
 
+<file path=word/charts/colors4.xml><?xml version="1.0" encoding="utf-8"?>
+<cs:colorStyle xmlns:cs="http://schemas.microsoft.com/office/drawing/2012/chartStyle" xmlns:a="http://schemas.openxmlformats.org/drawingml/2006/main" meth="cycle" id="10">
+  <a:schemeClr val="accent1"/>
+  <a:schemeClr val="accent2"/>
+  <a:schemeClr val="accent3"/>
+  <a:schemeClr val="accent4"/>
+  <a:schemeClr val="accent5"/>
+  <a:schemeClr val="accent6"/>
+  <cs:variation/>
+  <cs:variation>
+    <a:lumMod val="60000"/>
+  </cs:variation>
+  <cs:variation>
+    <a:lumMod val="80000"/>
+    <a:lumOff val="20000"/>
+  </cs:variation>
+  <cs:variation>
+    <a:lumMod val="80000"/>
+  </cs:variation>
+  <cs:variation>
+    <a:lumMod val="60000"/>
+    <a:lumOff val="40000"/>
+  </cs:variation>
+  <cs:variation>
+    <a:lumMod val="50000"/>
+  </cs:variation>
+  <cs:variation>
+    <a:lumMod val="70000"/>
+    <a:lumOff val="30000"/>
+  </cs:variation>
+  <cs:variation>
+    <a:lumMod val="70000"/>
+  </cs:variation>
+  <cs:variation>
+    <a:lumMod val="50000"/>
+    <a:lumOff val="50000"/>
+  </cs:variation>
+</cs:colorStyle>
+</file>
+
 <file path=word/charts/style1.xml><?xml version="1.0" encoding="utf-8"?>
 <cs:chartStyle xmlns:cs="http://schemas.microsoft.com/office/drawing/2012/chartStyle" xmlns:a="http://schemas.openxmlformats.org/drawingml/2006/main" id="201">
   <cs:axisTitle>
@@ -3308,6 +3830,509 @@
 </file>
 
 <file path=word/charts/style3.xml><?xml version="1.0" encoding="utf-8"?>
+<cs:chartStyle xmlns:cs="http://schemas.microsoft.com/office/drawing/2012/chartStyle" xmlns:a="http://schemas.openxmlformats.org/drawingml/2006/main" id="201">
+  <cs:axisTitle>
+    <cs:lnRef idx="0"/>
+    <cs:fillRef idx="0"/>
+    <cs:effectRef idx="0"/>
+    <cs:fontRef idx="minor">
+      <a:schemeClr val="tx1">
+        <a:lumMod val="65000"/>
+        <a:lumOff val="35000"/>
+      </a:schemeClr>
+    </cs:fontRef>
+    <cs:defRPr sz="1000" kern="1200"/>
+  </cs:axisTitle>
+  <cs:categoryAxis>
+    <cs:lnRef idx="0"/>
+    <cs:fillRef idx="0"/>
+    <cs:effectRef idx="0"/>
+    <cs:fontRef idx="minor">
+      <a:schemeClr val="tx1">
+        <a:lumMod val="65000"/>
+        <a:lumOff val="35000"/>
+      </a:schemeClr>
+    </cs:fontRef>
+    <cs:spPr>
+      <a:ln w="9525" cap="flat" cmpd="sng" algn="ctr">
+        <a:solidFill>
+          <a:schemeClr val="tx1">
+            <a:lumMod val="15000"/>
+            <a:lumOff val="85000"/>
+          </a:schemeClr>
+        </a:solidFill>
+        <a:round/>
+      </a:ln>
+    </cs:spPr>
+    <cs:defRPr sz="900" kern="1200"/>
+  </cs:categoryAxis>
+  <cs:chartArea mods="allowNoFillOverride allowNoLineOverride">
+    <cs:lnRef idx="0"/>
+    <cs:fillRef idx="0"/>
+    <cs:effectRef idx="0"/>
+    <cs:fontRef idx="minor">
+      <a:schemeClr val="tx1"/>
+    </cs:fontRef>
+    <cs:spPr>
+      <a:solidFill>
+        <a:schemeClr val="bg1"/>
+      </a:solidFill>
+      <a:ln w="9525" cap="flat" cmpd="sng" algn="ctr">
+        <a:solidFill>
+          <a:schemeClr val="tx1">
+            <a:lumMod val="15000"/>
+            <a:lumOff val="85000"/>
+          </a:schemeClr>
+        </a:solidFill>
+        <a:round/>
+      </a:ln>
+    </cs:spPr>
+    <cs:defRPr sz="1000" kern="1200"/>
+  </cs:chartArea>
+  <cs:dataLabel>
+    <cs:lnRef idx="0"/>
+    <cs:fillRef idx="0"/>
+    <cs:effectRef idx="0"/>
+    <cs:fontRef idx="minor">
+      <a:schemeClr val="tx1">
+        <a:lumMod val="75000"/>
+        <a:lumOff val="25000"/>
+      </a:schemeClr>
+    </cs:fontRef>
+    <cs:defRPr sz="900" kern="1200"/>
+  </cs:dataLabel>
+  <cs:dataLabelCallout>
+    <cs:lnRef idx="0"/>
+    <cs:fillRef idx="0"/>
+    <cs:effectRef idx="0"/>
+    <cs:fontRef idx="minor">
+      <a:schemeClr val="dk1">
+        <a:lumMod val="65000"/>
+        <a:lumOff val="35000"/>
+      </a:schemeClr>
+    </cs:fontRef>
+    <cs:spPr>
+      <a:solidFill>
+        <a:schemeClr val="lt1"/>
+      </a:solidFill>
+      <a:ln>
+        <a:solidFill>
+          <a:schemeClr val="dk1">
+            <a:lumMod val="25000"/>
+            <a:lumOff val="75000"/>
+          </a:schemeClr>
+        </a:solidFill>
+      </a:ln>
+    </cs:spPr>
+    <cs:defRPr sz="900" kern="1200"/>
+    <cs:bodyPr rot="0" spcFirstLastPara="1" vertOverflow="clip" horzOverflow="clip" vert="horz" wrap="square" lIns="36576" tIns="18288" rIns="36576" bIns="18288" anchor="ctr" anchorCtr="1">
+      <a:spAutoFit/>
+    </cs:bodyPr>
+  </cs:dataLabelCallout>
+  <cs:dataPoint>
+    <cs:lnRef idx="0"/>
+    <cs:fillRef idx="1">
+      <cs:styleClr val="auto"/>
+    </cs:fillRef>
+    <cs:effectRef idx="0"/>
+    <cs:fontRef idx="minor">
+      <a:schemeClr val="tx1"/>
+    </cs:fontRef>
+  </cs:dataPoint>
+  <cs:dataPoint3D>
+    <cs:lnRef idx="0"/>
+    <cs:fillRef idx="1">
+      <cs:styleClr val="auto"/>
+    </cs:fillRef>
+    <cs:effectRef idx="0"/>
+    <cs:fontRef idx="minor">
+      <a:schemeClr val="tx1"/>
+    </cs:fontRef>
+  </cs:dataPoint3D>
+  <cs:dataPointLine>
+    <cs:lnRef idx="0">
+      <cs:styleClr val="auto"/>
+    </cs:lnRef>
+    <cs:fillRef idx="1"/>
+    <cs:effectRef idx="0"/>
+    <cs:fontRef idx="minor">
+      <a:schemeClr val="tx1"/>
+    </cs:fontRef>
+    <cs:spPr>
+      <a:ln w="28575" cap="rnd">
+        <a:solidFill>
+          <a:schemeClr val="phClr"/>
+        </a:solidFill>
+        <a:round/>
+      </a:ln>
+    </cs:spPr>
+  </cs:dataPointLine>
+  <cs:dataPointMarker>
+    <cs:lnRef idx="0">
+      <cs:styleClr val="auto"/>
+    </cs:lnRef>
+    <cs:fillRef idx="1">
+      <cs:styleClr val="auto"/>
+    </cs:fillRef>
+    <cs:effectRef idx="0"/>
+    <cs:fontRef idx="minor">
+      <a:schemeClr val="tx1"/>
+    </cs:fontRef>
+    <cs:spPr>
+      <a:ln w="9525">
+        <a:solidFill>
+          <a:schemeClr val="phClr"/>
+        </a:solidFill>
+      </a:ln>
+    </cs:spPr>
+  </cs:dataPointMarker>
+  <cs:dataPointMarkerLayout symbol="circle" size="5"/>
+  <cs:dataPointWireframe>
+    <cs:lnRef idx="0">
+      <cs:styleClr val="auto"/>
+    </cs:lnRef>
+    <cs:fillRef idx="1"/>
+    <cs:effectRef idx="0"/>
+    <cs:fontRef idx="minor">
+      <a:schemeClr val="tx1"/>
+    </cs:fontRef>
+    <cs:spPr>
+      <a:ln w="9525" cap="rnd">
+        <a:solidFill>
+          <a:schemeClr val="phClr"/>
+        </a:solidFill>
+        <a:round/>
+      </a:ln>
+    </cs:spPr>
+  </cs:dataPointWireframe>
+  <cs:dataTable>
+    <cs:lnRef idx="0"/>
+    <cs:fillRef idx="0"/>
+    <cs:effectRef idx="0"/>
+    <cs:fontRef idx="minor">
+      <a:schemeClr val="tx1">
+        <a:lumMod val="65000"/>
+        <a:lumOff val="35000"/>
+      </a:schemeClr>
+    </cs:fontRef>
+    <cs:spPr>
+      <a:noFill/>
+      <a:ln w="9525" cap="flat" cmpd="sng" algn="ctr">
+        <a:solidFill>
+          <a:schemeClr val="tx1">
+            <a:lumMod val="15000"/>
+            <a:lumOff val="85000"/>
+          </a:schemeClr>
+        </a:solidFill>
+        <a:round/>
+      </a:ln>
+    </cs:spPr>
+    <cs:defRPr sz="900" kern="1200"/>
+  </cs:dataTable>
+  <cs:downBar>
+    <cs:lnRef idx="0"/>
+    <cs:fillRef idx="0"/>
+    <cs:effectRef idx="0"/>
+    <cs:fontRef idx="minor">
+      <a:schemeClr val="dk1"/>
+    </cs:fontRef>
+    <cs:spPr>
+      <a:solidFill>
+        <a:schemeClr val="dk1">
+          <a:lumMod val="65000"/>
+          <a:lumOff val="35000"/>
+        </a:schemeClr>
+      </a:solidFill>
+      <a:ln w="9525">
+        <a:solidFill>
+          <a:schemeClr val="tx1">
+            <a:lumMod val="65000"/>
+            <a:lumOff val="35000"/>
+          </a:schemeClr>
+        </a:solidFill>
+      </a:ln>
+    </cs:spPr>
+  </cs:downBar>
+  <cs:dropLine>
+    <cs:lnRef idx="0"/>
+    <cs:fillRef idx="0"/>
+    <cs:effectRef idx="0"/>
+    <cs:fontRef idx="minor">
+      <a:schemeClr val="tx1"/>
+    </cs:fontRef>
+    <cs:spPr>
+      <a:ln w="9525" cap="flat" cmpd="sng" algn="ctr">
+        <a:solidFill>
+          <a:schemeClr val="tx1">
+            <a:lumMod val="35000"/>
+            <a:lumOff val="65000"/>
+          </a:schemeClr>
+        </a:solidFill>
+        <a:round/>
+      </a:ln>
+    </cs:spPr>
+  </cs:dropLine>
+  <cs:errorBar>
+    <cs:lnRef idx="0"/>
+    <cs:fillRef idx="0"/>
+    <cs:effectRef idx="0"/>
+    <cs:fontRef idx="minor">
+      <a:schemeClr val="tx1"/>
+    </cs:fontRef>
+    <cs:spPr>
+      <a:ln w="9525" cap="flat" cmpd="sng" algn="ctr">
+        <a:solidFill>
+          <a:schemeClr val="tx1">
+            <a:lumMod val="65000"/>
+            <a:lumOff val="35000"/>
+          </a:schemeClr>
+        </a:solidFill>
+        <a:round/>
+      </a:ln>
+    </cs:spPr>
+  </cs:errorBar>
+  <cs:floor>
+    <cs:lnRef idx="0"/>
+    <cs:fillRef idx="0"/>
+    <cs:effectRef idx="0"/>
+    <cs:fontRef idx="minor">
+      <a:schemeClr val="tx1"/>
+    </cs:fontRef>
+    <cs:spPr>
+      <a:noFill/>
+      <a:ln>
+        <a:noFill/>
+      </a:ln>
+    </cs:spPr>
+  </cs:floor>
+  <cs:gridlineMajor>
+    <cs:lnRef idx="0"/>
+    <cs:fillRef idx="0"/>
+    <cs:effectRef idx="0"/>
+    <cs:fontRef idx="minor">
+      <a:schemeClr val="tx1"/>
+    </cs:fontRef>
+    <cs:spPr>
+      <a:ln w="9525" cap="flat" cmpd="sng" algn="ctr">
+        <a:solidFill>
+          <a:schemeClr val="tx1">
+            <a:lumMod val="15000"/>
+            <a:lumOff val="85000"/>
+          </a:schemeClr>
+        </a:solidFill>
+        <a:round/>
+      </a:ln>
+    </cs:spPr>
+  </cs:gridlineMajor>
+  <cs:gridlineMinor>
+    <cs:lnRef idx="0"/>
+    <cs:fillRef idx="0"/>
+    <cs:effectRef idx="0"/>
+    <cs:fontRef idx="minor">
+      <a:schemeClr val="tx1"/>
+    </cs:fontRef>
+    <cs:spPr>
+      <a:ln w="9525" cap="flat" cmpd="sng" algn="ctr">
+        <a:solidFill>
+          <a:schemeClr val="tx1">
+            <a:lumMod val="5000"/>
+            <a:lumOff val="95000"/>
+          </a:schemeClr>
+        </a:solidFill>
+        <a:round/>
+      </a:ln>
+    </cs:spPr>
+  </cs:gridlineMinor>
+  <cs:hiLoLine>
+    <cs:lnRef idx="0"/>
+    <cs:fillRef idx="0"/>
+    <cs:effectRef idx="0"/>
+    <cs:fontRef idx="minor">
+      <a:schemeClr val="tx1"/>
+    </cs:fontRef>
+    <cs:spPr>
+      <a:ln w="9525" cap="flat" cmpd="sng" algn="ctr">
+        <a:solidFill>
+          <a:schemeClr val="tx1">
+            <a:lumMod val="75000"/>
+            <a:lumOff val="25000"/>
+          </a:schemeClr>
+        </a:solidFill>
+        <a:round/>
+      </a:ln>
+    </cs:spPr>
+  </cs:hiLoLine>
+  <cs:leaderLine>
+    <cs:lnRef idx="0"/>
+    <cs:fillRef idx="0"/>
+    <cs:effectRef idx="0"/>
+    <cs:fontRef idx="minor">
+      <a:schemeClr val="tx1"/>
+    </cs:fontRef>
+    <cs:spPr>
+      <a:ln w="9525" cap="flat" cmpd="sng" algn="ctr">
+        <a:solidFill>
+          <a:schemeClr val="tx1">
+            <a:lumMod val="35000"/>
+            <a:lumOff val="65000"/>
+          </a:schemeClr>
+        </a:solidFill>
+        <a:round/>
+      </a:ln>
+    </cs:spPr>
+  </cs:leaderLine>
+  <cs:legend>
+    <cs:lnRef idx="0"/>
+    <cs:fillRef idx="0"/>
+    <cs:effectRef idx="0"/>
+    <cs:fontRef idx="minor">
+      <a:schemeClr val="tx1">
+        <a:lumMod val="65000"/>
+        <a:lumOff val="35000"/>
+      </a:schemeClr>
+    </cs:fontRef>
+    <cs:defRPr sz="900" kern="1200"/>
+  </cs:legend>
+  <cs:plotArea mods="allowNoFillOverride allowNoLineOverride">
+    <cs:lnRef idx="0"/>
+    <cs:fillRef idx="0"/>
+    <cs:effectRef idx="0"/>
+    <cs:fontRef idx="minor">
+      <a:schemeClr val="tx1"/>
+    </cs:fontRef>
+  </cs:plotArea>
+  <cs:plotArea3D mods="allowNoFillOverride allowNoLineOverride">
+    <cs:lnRef idx="0"/>
+    <cs:fillRef idx="0"/>
+    <cs:effectRef idx="0"/>
+    <cs:fontRef idx="minor">
+      <a:schemeClr val="tx1"/>
+    </cs:fontRef>
+  </cs:plotArea3D>
+  <cs:seriesAxis>
+    <cs:lnRef idx="0"/>
+    <cs:fillRef idx="0"/>
+    <cs:effectRef idx="0"/>
+    <cs:fontRef idx="minor">
+      <a:schemeClr val="tx1">
+        <a:lumMod val="65000"/>
+        <a:lumOff val="35000"/>
+      </a:schemeClr>
+    </cs:fontRef>
+    <cs:defRPr sz="900" kern="1200"/>
+  </cs:seriesAxis>
+  <cs:seriesLine>
+    <cs:lnRef idx="0"/>
+    <cs:fillRef idx="0"/>
+    <cs:effectRef idx="0"/>
+    <cs:fontRef idx="minor">
+      <a:schemeClr val="tx1"/>
+    </cs:fontRef>
+    <cs:spPr>
+      <a:ln w="9525" cap="flat" cmpd="sng" algn="ctr">
+        <a:solidFill>
+          <a:schemeClr val="tx1">
+            <a:lumMod val="35000"/>
+            <a:lumOff val="65000"/>
+          </a:schemeClr>
+        </a:solidFill>
+        <a:round/>
+      </a:ln>
+    </cs:spPr>
+  </cs:seriesLine>
+  <cs:title>
+    <cs:lnRef idx="0"/>
+    <cs:fillRef idx="0"/>
+    <cs:effectRef idx="0"/>
+    <cs:fontRef idx="minor">
+      <a:schemeClr val="tx1">
+        <a:lumMod val="65000"/>
+        <a:lumOff val="35000"/>
+      </a:schemeClr>
+    </cs:fontRef>
+    <cs:defRPr sz="1400" b="0" kern="1200" spc="0" baseline="0"/>
+  </cs:title>
+  <cs:trendline>
+    <cs:lnRef idx="0">
+      <cs:styleClr val="auto"/>
+    </cs:lnRef>
+    <cs:fillRef idx="0"/>
+    <cs:effectRef idx="0"/>
+    <cs:fontRef idx="minor">
+      <a:schemeClr val="tx1"/>
+    </cs:fontRef>
+    <cs:spPr>
+      <a:ln w="19050" cap="rnd">
+        <a:solidFill>
+          <a:schemeClr val="phClr"/>
+        </a:solidFill>
+        <a:prstDash val="sysDot"/>
+      </a:ln>
+    </cs:spPr>
+  </cs:trendline>
+  <cs:trendlineLabel>
+    <cs:lnRef idx="0"/>
+    <cs:fillRef idx="0"/>
+    <cs:effectRef idx="0"/>
+    <cs:fontRef idx="minor">
+      <a:schemeClr val="tx1">
+        <a:lumMod val="65000"/>
+        <a:lumOff val="35000"/>
+      </a:schemeClr>
+    </cs:fontRef>
+    <cs:defRPr sz="900" kern="1200"/>
+  </cs:trendlineLabel>
+  <cs:upBar>
+    <cs:lnRef idx="0"/>
+    <cs:fillRef idx="0"/>
+    <cs:effectRef idx="0"/>
+    <cs:fontRef idx="minor">
+      <a:schemeClr val="dk1"/>
+    </cs:fontRef>
+    <cs:spPr>
+      <a:solidFill>
+        <a:schemeClr val="lt1"/>
+      </a:solidFill>
+      <a:ln w="9525">
+        <a:solidFill>
+          <a:schemeClr val="tx1">
+            <a:lumMod val="15000"/>
+            <a:lumOff val="85000"/>
+          </a:schemeClr>
+        </a:solidFill>
+      </a:ln>
+    </cs:spPr>
+  </cs:upBar>
+  <cs:valueAxis>
+    <cs:lnRef idx="0"/>
+    <cs:fillRef idx="0"/>
+    <cs:effectRef idx="0"/>
+    <cs:fontRef idx="minor">
+      <a:schemeClr val="tx1">
+        <a:lumMod val="65000"/>
+        <a:lumOff val="35000"/>
+      </a:schemeClr>
+    </cs:fontRef>
+    <cs:defRPr sz="900" kern="1200"/>
+  </cs:valueAxis>
+  <cs:wall>
+    <cs:lnRef idx="0"/>
+    <cs:fillRef idx="0"/>
+    <cs:effectRef idx="0"/>
+    <cs:fontRef idx="minor">
+      <a:schemeClr val="tx1"/>
+    </cs:fontRef>
+    <cs:spPr>
+      <a:noFill/>
+      <a:ln>
+        <a:noFill/>
+      </a:ln>
+    </cs:spPr>
+  </cs:wall>
+</cs:chartStyle>
+</file>
+
+<file path=word/charts/style4.xml><?xml version="1.0" encoding="utf-8"?>
 <cs:chartStyle xmlns:cs="http://schemas.microsoft.com/office/drawing/2012/chartStyle" xmlns:a="http://schemas.openxmlformats.org/drawingml/2006/main" id="201">
   <cs:axisTitle>
     <cs:lnRef idx="0"/>

</xml_diff>